<commit_message>
FINALLYgit add .git add .
</commit_message>
<xml_diff>
--- a/lab_01/questions.docx
+++ b/lab_01/questions.docx
@@ -411,8 +411,6 @@
         </w:rPr>
         <w:t>вы можете порекомендовать</w:t>
       </w:r>
-      <w:bookmarkStart w:id="0" w:name="_GoBack"/>
-      <w:bookmarkEnd w:id="0"/>
       <w:r>
         <w:rPr>
           <w:rFonts w:ascii="Times New Roman" w:hAnsi="Times New Roman" w:cs="Times New Roman"/>
@@ -885,7 +883,26 @@
           <w:sz w:val="28"/>
           <w:szCs w:val="28"/>
         </w:rPr>
-        <w:t xml:space="preserve"> Х </w:t>
+        <w:t xml:space="preserve"> </w:t>
+      </w:r>
+      <w:r>
+        <w:rPr>
+          <w:rFonts w:ascii="Times New Roman" w:hAnsi="Times New Roman" w:cs="Times New Roman"/>
+          <w:bCs/>
+          <w:sz w:val="28"/>
+          <w:szCs w:val="28"/>
+          <w:highlight w:val="yellow"/>
+        </w:rPr>
+        <w:t>Х</w:t>
+      </w:r>
+      <w:r>
+        <w:rPr>
+          <w:rFonts w:ascii="Times New Roman" w:hAnsi="Times New Roman" w:cs="Times New Roman"/>
+          <w:bCs/>
+          <w:sz w:val="28"/>
+          <w:szCs w:val="28"/>
+        </w:rPr>
+        <w:t xml:space="preserve"> </w:t>
       </w:r>
       <w:r>
         <w:rPr>
@@ -1146,7 +1163,16 @@
           <w:szCs w:val="28"/>
           <w:highlight w:val="yellow"/>
         </w:rPr>
-        <w:t>дешевые туры</w:t>
+        <w:t xml:space="preserve">дешевые </w:t>
+      </w:r>
+      <w:r>
+        <w:rPr>
+          <w:rFonts w:ascii="Times New Roman" w:hAnsi="Times New Roman" w:cs="Times New Roman"/>
+          <w:sz w:val="28"/>
+          <w:szCs w:val="28"/>
+          <w:highlight w:val="yellow"/>
+        </w:rPr>
+        <w:t>места для посещения</w:t>
       </w:r>
       <w:r>
         <w:rPr>
@@ -1416,11 +1442,13 @@
         </w:rPr>
         <w:t>достопримечательности</w:t>
       </w:r>
-      <w:r>
-        <w:rPr>
-          <w:rFonts w:ascii="Times New Roman" w:hAnsi="Times New Roman" w:cs="Times New Roman"/>
-          <w:sz w:val="28"/>
-          <w:szCs w:val="28"/>
+      <w:proofErr w:type="gramEnd"/>
+      <w:r>
+        <w:rPr>
+          <w:rFonts w:ascii="Times New Roman" w:hAnsi="Times New Roman" w:cs="Times New Roman"/>
+          <w:sz w:val="28"/>
+          <w:szCs w:val="28"/>
+          <w:highlight w:val="yellow"/>
         </w:rPr>
         <w:t xml:space="preserve"> </w:t>
       </w:r>
@@ -1429,7 +1457,6 @@
           <w:rFonts w:ascii="Times New Roman" w:hAnsi="Times New Roman" w:cs="Times New Roman"/>
           <w:sz w:val="28"/>
           <w:szCs w:val="28"/>
-          <w:highlight w:val="yellow"/>
         </w:rPr>
         <w:t xml:space="preserve"> </w:t>
       </w:r>
@@ -1440,17 +1467,16 @@
           <w:szCs w:val="28"/>
           <w:highlight w:val="yellow"/>
         </w:rPr>
-        <w:t>которые</w:t>
-      </w:r>
-      <w:proofErr w:type="gramEnd"/>
-      <w:r>
-        <w:rPr>
-          <w:rFonts w:ascii="Times New Roman" w:hAnsi="Times New Roman" w:cs="Times New Roman"/>
-          <w:sz w:val="28"/>
-          <w:szCs w:val="28"/>
-          <w:highlight w:val="yellow"/>
-        </w:rPr>
-        <w:t xml:space="preserve"> можно быстро осмотреть</w:t>
+        <w:t xml:space="preserve"> </w:t>
+      </w:r>
+      <w:r>
+        <w:rPr>
+          <w:rFonts w:ascii="Times New Roman" w:hAnsi="Times New Roman" w:cs="Times New Roman"/>
+          <w:sz w:val="28"/>
+          <w:szCs w:val="28"/>
+          <w:highlight w:val="yellow"/>
+        </w:rPr>
+        <w:t>которые можно быстро осмотреть</w:t>
       </w:r>
       <w:r>
         <w:rPr>
@@ -1560,6 +1586,8 @@
         </w:rPr>
         <w:t>.</w:t>
       </w:r>
+      <w:bookmarkStart w:id="0" w:name="_GoBack"/>
+      <w:bookmarkEnd w:id="0"/>
     </w:p>
     <w:sectPr>
       <w:pgSz w:w="11906" w:h="16838"/>

</xml_diff>